<commit_message>
StRS (reporter) and SRS Use Case 3 by Aivasiliotis
</commit_message>
<xml_diff>
--- a/documentation/SRS.docx
+++ b/documentation/SRS.docx
@@ -53,7 +53,7 @@
         <w:pStyle w:val="1"/>
         <w:numPr>
           <w:ilvl w:val="0"/>
-          <w:numId w:val="2"/>
+          <w:numId w:val="3"/>
         </w:numPr>
         <w:rPr/>
       </w:pPr>
@@ -115,65 +115,6 @@
         <w:t>1.2.1</w:t>
         <w:tab/>
         <w:t xml:space="preserve">Διεπαφές με εξωτερικά συστήματα </w:t>
-      </w:r>
-    </w:p>
-    <w:p>
-      <w:pPr>
-        <w:pStyle w:val="Normal"/>
-        <w:numPr>
-          <w:ilvl w:val="0"/>
-          <w:numId w:val="3"/>
-        </w:numPr>
-        <w:rPr>
-          <w:sz w:val="20"/>
-          <w:szCs w:val="20"/>
-        </w:rPr>
-      </w:pPr>
-      <w:r>
-        <w:rPr>
-          <w:sz w:val="20"/>
-          <w:szCs w:val="20"/>
-        </w:rPr>
-        <w:t>Entso-e</w:t>
-      </w:r>
-    </w:p>
-    <w:p>
-      <w:pPr>
-        <w:pStyle w:val="Description"/>
-        <w:rPr/>
-      </w:pPr>
-      <w:r>
-        <w:rPr/>
-        <w:t xml:space="preserve">Προδιαγραφή διεπαφών με εξωτερικά συστήματα και λογισμικό, με αναφορά σε πρότυπα ανταλλαγής δεδομένων και κλήσης υπηρεσιών. Χρήση διαγραμμάτων </w:t>
-      </w:r>
-      <w:r>
-        <w:rPr>
-          <w:lang w:val="en-US"/>
-        </w:rPr>
-        <w:t>UML</w:t>
-      </w:r>
-      <w:r>
-        <w:rPr/>
-        <w:t>.</w:t>
-      </w:r>
-    </w:p>
-    <w:p>
-      <w:pPr>
-        <w:pStyle w:val="3"/>
-        <w:ind w:left="709" w:right="0" w:hanging="709"/>
-        <w:rPr/>
-      </w:pPr>
-      <w:r>
-        <w:rPr/>
-        <w:t>1.2</w:t>
-      </w:r>
-      <w:bookmarkStart w:id="0" w:name="_GoBack"/>
-      <w:bookmarkEnd w:id="0"/>
-      <w:r>
-        <w:rPr/>
-        <w:t>.2</w:t>
-        <w:tab/>
-        <w:t>Διεπαφές με το χρήστη</w:t>
       </w:r>
     </w:p>
     <w:p>
@@ -193,7 +134,46 @@
           <w:sz w:val="20"/>
           <w:szCs w:val="20"/>
         </w:rPr>
-        <w:t>Αρχική σελίδα: Περιλαμβάνει φόρμα αναζήτησης δεδομένων και εμφάνιση αποτελεσμάτων</w:t>
+        <w:t>Entso-e</w:t>
+      </w:r>
+    </w:p>
+    <w:p>
+      <w:pPr>
+        <w:pStyle w:val="Description"/>
+        <w:rPr/>
+      </w:pPr>
+      <w:r>
+        <w:rPr/>
+        <w:t xml:space="preserve">Προδιαγραφή διεπαφών με εξωτερικά συστήματα και λογισμικό, με αναφορά σε πρότυπα ανταλλαγής δεδομένων και κλήσης υπηρεσιών. Χρήση διαγραμμάτων </w:t>
+      </w:r>
+      <w:r>
+        <w:rPr>
+          <w:lang w:val="en-US"/>
+        </w:rPr>
+        <w:t>UML</w:t>
+      </w:r>
+      <w:r>
+        <w:rPr/>
+        <w:t>.</w:t>
+      </w:r>
+    </w:p>
+    <w:p>
+      <w:pPr>
+        <w:pStyle w:val="3"/>
+        <w:ind w:left="709" w:right="0" w:hanging="709"/>
+        <w:rPr/>
+      </w:pPr>
+      <w:r>
+        <w:rPr/>
+        <w:t>1.2</w:t>
+      </w:r>
+      <w:bookmarkStart w:id="0" w:name="_GoBack"/>
+      <w:bookmarkEnd w:id="0"/>
+      <w:r>
+        <w:rPr/>
+        <w:t>.2</w:t>
+        <w:tab/>
+        <w:t>Διεπαφές με το χρήστη</w:t>
       </w:r>
     </w:p>
     <w:p>
@@ -201,7 +181,27 @@
         <w:pStyle w:val="Normal"/>
         <w:numPr>
           <w:ilvl w:val="0"/>
-          <w:numId w:val="4"/>
+          <w:numId w:val="5"/>
+        </w:numPr>
+        <w:rPr>
+          <w:sz w:val="20"/>
+          <w:szCs w:val="20"/>
+        </w:rPr>
+      </w:pPr>
+      <w:r>
+        <w:rPr>
+          <w:sz w:val="20"/>
+          <w:szCs w:val="20"/>
+        </w:rPr>
+        <w:t>Αρχική σελίδα: Περιλαμβάνει φόρμα αναζήτησης δεδομένων και εμφάνιση αποτελεσμάτων</w:t>
+      </w:r>
+    </w:p>
+    <w:p>
+      <w:pPr>
+        <w:pStyle w:val="Normal"/>
+        <w:numPr>
+          <w:ilvl w:val="0"/>
+          <w:numId w:val="5"/>
         </w:numPr>
         <w:rPr>
           <w:sz w:val="20"/>
@@ -261,7 +261,7 @@
         <w:pStyle w:val="1"/>
         <w:numPr>
           <w:ilvl w:val="0"/>
-          <w:numId w:val="2"/>
+          <w:numId w:val="3"/>
         </w:numPr>
         <w:rPr/>
       </w:pPr>
@@ -295,7 +295,7 @@
         <w:pStyle w:val="1"/>
         <w:numPr>
           <w:ilvl w:val="0"/>
-          <w:numId w:val="2"/>
+          <w:numId w:val="3"/>
         </w:numPr>
         <w:rPr/>
       </w:pPr>
@@ -1208,12 +1208,155 @@
     </w:p>
     <w:p>
       <w:pPr>
+        <w:pStyle w:val="Normal"/>
+        <w:keepNext/>
+        <w:keepLines/>
+        <w:widowControl/>
+        <w:tabs>
+          <w:tab w:val="left" w:pos="555" w:leader="none"/>
+        </w:tabs>
+        <w:overflowPunct w:val="true"/>
+        <w:bidi w:val="0"/>
+        <w:snapToGrid w:val="false"/>
+        <w:spacing w:before="240" w:after="0"/>
+        <w:ind w:left="0" w:right="0" w:hanging="0"/>
+        <w:jc w:val="left"/>
+        <w:outlineLvl w:val="3"/>
+        <w:rPr/>
+      </w:pPr>
+      <w:r>
+        <w:rPr>
+          <w:i w:val="false"/>
+          <w:color w:val="000000"/>
+          <w:sz w:val="20"/>
+          <w:szCs w:val="20"/>
+          <w:lang w:val="el-GR"/>
+        </w:rPr>
+        <w:t>Αυτή η περίπτωση αφορά στο διαχειριστή (ή τους διαχειριστές) της πλατφόρμας, αφού μόνο αυτός έχει τη δυνατότητα να εισάγει δεδομένα στη βάση.</w:t>
+      </w:r>
+    </w:p>
+    <w:p>
+      <w:pPr>
+        <w:pStyle w:val="4"/>
+        <w:ind w:left="851" w:right="0" w:hanging="851"/>
+        <w:rPr/>
+      </w:pPr>
+      <w:r>
+        <w:rPr/>
+        <w:t>3.1.3.2</w:t>
+        <w:tab/>
+        <w:t>Προϋποθέσεις εκτέλεσης</w:t>
+      </w:r>
+    </w:p>
+    <w:p>
+      <w:pPr>
+        <w:pStyle w:val="Normal"/>
+        <w:rPr/>
+      </w:pPr>
+      <w:r>
+        <w:rPr>
+          <w:sz w:val="20"/>
+          <w:szCs w:val="20"/>
+        </w:rPr>
+        <w:t>Χρειάζεται ο API server και η βάση δεδομένων να είναι ενεργοί και ο διαχειριστής να έχει πρόσβαση σε μία διεπαφή προς τον πρώτο (συγκεκριμένα χρησιμοποιείται το Command-Line Interface). Πρέπει επίσης να είναι καταχωρημένος στη βάση τουλάχιστον ένας λογαριασμός διαχειριστή.</w:t>
+      </w:r>
+    </w:p>
+    <w:p>
+      <w:pPr>
+        <w:pStyle w:val="4"/>
+        <w:ind w:left="851" w:right="0" w:hanging="851"/>
+        <w:rPr/>
+      </w:pPr>
+      <w:r>
+        <w:rPr/>
+        <w:t>3.1.3.3</w:t>
+        <w:tab/>
+        <w:t>Περιβάλλον εκτέλεσης</w:t>
+      </w:r>
+    </w:p>
+    <w:p>
+      <w:pPr>
+        <w:pStyle w:val="Normal"/>
+        <w:rPr/>
+      </w:pPr>
+      <w:r>
+        <w:rPr>
+          <w:sz w:val="20"/>
+          <w:szCs w:val="20"/>
+        </w:rPr>
+        <w:t>Το περιβάλλον εκτέλεσης είναι η διεπαφή command-line που αλληλεπιδρά με API Server ο οποίος αλληλεπιδρά με τη βάση δεδομένων (Database Server).</w:t>
+      </w:r>
+    </w:p>
+    <w:p>
+      <w:pPr>
+        <w:pStyle w:val="4"/>
+        <w:ind w:left="851" w:right="0" w:hanging="851"/>
+        <w:rPr/>
+      </w:pPr>
+      <w:r>
+        <w:rPr/>
+        <w:t>3.1.3.4</w:t>
+        <w:tab/>
+        <w:t xml:space="preserve">Δεδομένα εισόδου </w:t>
+      </w:r>
+    </w:p>
+    <w:p>
+      <w:pPr>
+        <w:pStyle w:val="Normal"/>
+        <w:widowControl/>
+        <w:overflowPunct w:val="true"/>
+        <w:bidi w:val="0"/>
+        <w:snapToGrid w:val="false"/>
+        <w:spacing w:before="120" w:after="0"/>
+        <w:ind w:left="0" w:right="0" w:hanging="0"/>
+        <w:jc w:val="left"/>
+        <w:rPr/>
+      </w:pPr>
+      <w:r>
+        <w:rPr>
+          <w:sz w:val="20"/>
+          <w:szCs w:val="20"/>
+        </w:rPr>
+        <w:t xml:space="preserve">Ως είσοδο για την εισαγωγή δεδομένων έχουμε το αρχείο csv το οποίο περιέχει τα δεδομένα των νέων εγγραφών. Για να είναι έγκυρη η είσοδος πρέπει φυσικά να υπάρχει το αρχείο </w:t>
+      </w:r>
+      <w:r>
+        <w:rPr>
+          <w:sz w:val="20"/>
+          <w:szCs w:val="20"/>
+        </w:rPr>
+        <w:t>και να έχει δομή αντίστοιχη με αυτή της βάσης δεδομένων.</w:t>
+      </w:r>
+    </w:p>
+    <w:p>
+      <w:pPr>
+        <w:pStyle w:val="4"/>
+        <w:ind w:left="851" w:right="0" w:hanging="851"/>
+        <w:rPr/>
+      </w:pPr>
+      <w:r>
+        <w:rPr/>
+        <w:t>3.1.3.5</w:t>
+        <w:tab/>
+        <w:t>Παράμετροι</w:t>
+      </w:r>
+    </w:p>
+    <w:p>
+      <w:pPr>
         <w:pStyle w:val="Description"/>
-        <w:rPr/>
-      </w:pPr>
-      <w:r>
-        <w:rPr/>
-        <w:t>Αναφορά στους ρόλους που αφορά η περίπτωση χρήσης</w:t>
+        <w:rPr>
+          <w:i w:val="false"/>
+          <w:i w:val="false"/>
+          <w:iCs w:val="false"/>
+          <w:color w:val="000000"/>
+        </w:rPr>
+      </w:pPr>
+      <w:r>
+        <w:rPr>
+          <w:i w:val="false"/>
+          <w:iCs w:val="false"/>
+          <w:color w:val="000000"/>
+        </w:rPr>
+        <w:t>Παράμετρος της καταχώρησης δεδομένων αποτελεί ο τύπος δεδομένων που εισάγουμε και έχει επιτρεπτές τιμές ActualTotalLoad, AggregatedGenerationPerType και DayAheadTotalLoadForecast.</w:t>
       </w:r>
     </w:p>
     <w:p>
@@ -1224,19 +1367,543 @@
       </w:pPr>
       <w:r>
         <w:rPr/>
-        <w:t>3.1.3.2</w:t>
-        <w:tab/>
-        <w:t>Προϋποθέσεις εκτέλεσης</w:t>
-      </w:r>
-    </w:p>
-    <w:p>
-      <w:pPr>
-        <w:pStyle w:val="Description"/>
-        <w:rPr/>
-      </w:pPr>
-      <w:r>
-        <w:rPr/>
-        <w:t>Καταγραφή των συνθηκών που πρέπει να ισχύουν ώστε να μπορεί να εκτελεστεί η περίπτωση χρήσης</w:t>
+        <w:t>3.1.3.6</w:t>
+        <w:tab/>
+        <w:t>Αλληλουχία ενεργειών - επιθυμητή συμπεριφορά</w:t>
+      </w:r>
+    </w:p>
+    <w:p>
+      <w:pPr>
+        <w:pStyle w:val="Normal"/>
+        <w:spacing w:before="120" w:after="0"/>
+        <w:rPr/>
+      </w:pPr>
+      <w:r>
+        <w:rPr>
+          <w:i w:val="false"/>
+          <w:color w:val="000000"/>
+          <w:sz w:val="20"/>
+          <w:lang w:val="el-GR"/>
+        </w:rPr>
+        <w:t>Βήμα 1: Σύνδεση</w:t>
+      </w:r>
+    </w:p>
+    <w:p>
+      <w:pPr>
+        <w:pStyle w:val="Normal"/>
+        <w:spacing w:before="120" w:after="0"/>
+        <w:rPr/>
+      </w:pPr>
+      <w:r>
+        <w:rPr>
+          <w:i w:val="false"/>
+          <w:color w:val="000000"/>
+          <w:sz w:val="20"/>
+          <w:lang w:val="el-GR"/>
+        </w:rPr>
+        <w:t>Βήμα 2:</w:t>
+      </w:r>
+      <w:r>
+        <w:rPr>
+          <w:i w:val="false"/>
+          <w:color w:val="000000"/>
+          <w:sz w:val="20"/>
+          <w:lang w:val="en-US"/>
+        </w:rPr>
+        <w:t xml:space="preserve"> </w:t>
+      </w:r>
+      <w:r>
+        <w:rPr>
+          <w:i w:val="false"/>
+          <w:color w:val="000000"/>
+          <w:sz w:val="20"/>
+          <w:lang w:val="el-GR"/>
+        </w:rPr>
+        <w:t>Αίτηση καταχώρησης δεδομένων</w:t>
+      </w:r>
+    </w:p>
+    <w:p>
+      <w:pPr>
+        <w:pStyle w:val="Normal"/>
+        <w:spacing w:before="120" w:after="0"/>
+        <w:rPr/>
+      </w:pPr>
+      <w:r>
+        <w:rPr>
+          <w:i w:val="false"/>
+          <w:color w:val="000000"/>
+          <w:sz w:val="20"/>
+          <w:lang w:val="el-GR"/>
+        </w:rPr>
+        <w:t xml:space="preserve">Βήμα 3: </w:t>
+      </w:r>
+      <w:r>
+        <w:rPr>
+          <w:i w:val="false"/>
+          <w:color w:val="000000"/>
+          <w:sz w:val="20"/>
+          <w:lang w:val="el-GR"/>
+        </w:rPr>
+        <w:t>Αποδοχή</w:t>
+      </w:r>
+      <w:r>
+        <w:rPr>
+          <w:i w:val="false"/>
+          <w:color w:val="000000"/>
+          <w:sz w:val="20"/>
+          <w:lang w:val="el-GR"/>
+        </w:rPr>
+        <w:t xml:space="preserve"> ή απόρριψη αίτησης (στην περίπτωση που ο αιτών δεν είναι ο διαχειριστής)</w:t>
+      </w:r>
+    </w:p>
+    <w:p>
+      <w:pPr>
+        <w:pStyle w:val="Normal"/>
+        <w:spacing w:before="120" w:after="0"/>
+        <w:rPr/>
+      </w:pPr>
+      <w:r>
+        <w:rPr>
+          <w:i w:val="false"/>
+          <w:color w:val="000000"/>
+          <w:sz w:val="20"/>
+          <w:lang w:val="el-GR"/>
+        </w:rPr>
+        <w:t>Βήμα 4: Έλεγχος ορθότητας των προς καταχώρηση δεδομένων</w:t>
+      </w:r>
+    </w:p>
+    <w:p>
+      <w:pPr>
+        <w:pStyle w:val="Normal"/>
+        <w:spacing w:before="120" w:after="0"/>
+        <w:rPr/>
+      </w:pPr>
+      <w:r>
+        <w:rPr>
+          <w:i w:val="false"/>
+          <w:color w:val="000000"/>
+          <w:sz w:val="20"/>
+          <w:lang w:val="el-GR"/>
+        </w:rPr>
+        <w:t xml:space="preserve">Βήμα 5: Μήνυμα εξόδου (βλ. </w:t>
+      </w:r>
+      <w:r>
+        <w:rPr>
+          <w:i/>
+          <w:color w:val="000000"/>
+          <w:sz w:val="20"/>
+          <w:lang w:val="el-GR"/>
+        </w:rPr>
+        <w:t>Δεδομένα Εξόδου</w:t>
+      </w:r>
+      <w:r>
+        <w:rPr>
+          <w:i w:val="false"/>
+          <w:color w:val="000000"/>
+          <w:sz w:val="20"/>
+          <w:lang w:val="el-GR"/>
+        </w:rPr>
+        <w:t>)</w:t>
+      </w:r>
+    </w:p>
+    <w:p>
+      <w:pPr>
+        <w:pStyle w:val="Normal"/>
+        <w:spacing w:before="120" w:after="0"/>
+        <w:rPr>
+          <w:rFonts w:ascii="Calibri" w:hAnsi="Calibri"/>
+          <w:i w:val="false"/>
+          <w:i w:val="false"/>
+          <w:color w:val="000000"/>
+          <w:sz w:val="20"/>
+          <w:lang w:val="el-GR"/>
+        </w:rPr>
+      </w:pPr>
+      <w:r>
+        <w:rPr/>
+        <w:drawing>
+          <wp:anchor behindDoc="0" distT="0" distB="0" distL="0" distR="0" simplePos="0" locked="0" layoutInCell="1" allowOverlap="1" relativeHeight="5">
+            <wp:simplePos x="0" y="0"/>
+            <wp:positionH relativeFrom="column">
+              <wp:align>center</wp:align>
+            </wp:positionH>
+            <wp:positionV relativeFrom="paragraph">
+              <wp:posOffset>-464820</wp:posOffset>
+            </wp:positionV>
+            <wp:extent cx="4693285" cy="4156075"/>
+            <wp:effectExtent l="0" t="0" r="0" b="0"/>
+            <wp:wrapSquare wrapText="largest"/>
+            <wp:docPr id="3" name="Εικόνα4" descr=""/>
+            <wp:cNvGraphicFramePr>
+              <a:graphicFrameLocks xmlns:a="http://schemas.openxmlformats.org/drawingml/2006/main" noChangeAspect="1"/>
+            </wp:cNvGraphicFramePr>
+            <a:graphic xmlns:a="http://schemas.openxmlformats.org/drawingml/2006/main">
+              <a:graphicData uri="http://schemas.openxmlformats.org/drawingml/2006/picture">
+                <pic:pic xmlns:pic="http://schemas.openxmlformats.org/drawingml/2006/picture">
+                  <pic:nvPicPr>
+                    <pic:cNvPr id="3" name="Εικόνα4" descr=""/>
+                    <pic:cNvPicPr>
+                      <a:picLocks noChangeAspect="1" noChangeArrowheads="1"/>
+                    </pic:cNvPicPr>
+                  </pic:nvPicPr>
+                  <pic:blipFill>
+                    <a:blip r:embed="rId4"/>
+                    <a:stretch>
+                      <a:fillRect/>
+                    </a:stretch>
+                  </pic:blipFill>
+                  <pic:spPr bwMode="auto">
+                    <a:xfrm>
+                      <a:off x="0" y="0"/>
+                      <a:ext cx="4693285" cy="4156075"/>
+                    </a:xfrm>
+                    <a:prstGeom prst="rect">
+                      <a:avLst/>
+                    </a:prstGeom>
+                  </pic:spPr>
+                </pic:pic>
+              </a:graphicData>
+            </a:graphic>
+          </wp:anchor>
+        </w:drawing>
+      </w:r>
+    </w:p>
+    <w:p>
+      <w:pPr>
+        <w:pStyle w:val="Normal"/>
+        <w:spacing w:before="120" w:after="0"/>
+        <w:rPr>
+          <w:rFonts w:ascii="Calibri" w:hAnsi="Calibri"/>
+          <w:i w:val="false"/>
+          <w:i w:val="false"/>
+          <w:color w:val="000000"/>
+          <w:sz w:val="20"/>
+          <w:lang w:val="el-GR"/>
+        </w:rPr>
+      </w:pPr>
+      <w:r>
+        <w:rPr/>
+      </w:r>
+    </w:p>
+    <w:p>
+      <w:pPr>
+        <w:pStyle w:val="Normal"/>
+        <w:spacing w:before="120" w:after="0"/>
+        <w:rPr>
+          <w:rFonts w:ascii="Calibri" w:hAnsi="Calibri"/>
+          <w:i w:val="false"/>
+          <w:i w:val="false"/>
+          <w:color w:val="000000"/>
+          <w:sz w:val="20"/>
+          <w:lang w:val="el-GR"/>
+        </w:rPr>
+      </w:pPr>
+      <w:r>
+        <w:rPr/>
+      </w:r>
+    </w:p>
+    <w:p>
+      <w:pPr>
+        <w:pStyle w:val="4"/>
+        <w:rPr/>
+      </w:pPr>
+      <w:r>
+        <w:rPr/>
+      </w:r>
+    </w:p>
+    <w:p>
+      <w:pPr>
+        <w:pStyle w:val="4"/>
+        <w:rPr/>
+      </w:pPr>
+      <w:r>
+        <w:rPr/>
+      </w:r>
+    </w:p>
+    <w:p>
+      <w:pPr>
+        <w:pStyle w:val="4"/>
+        <w:rPr/>
+      </w:pPr>
+      <w:r>
+        <w:rPr/>
+      </w:r>
+    </w:p>
+    <w:p>
+      <w:pPr>
+        <w:pStyle w:val="4"/>
+        <w:rPr/>
+      </w:pPr>
+      <w:r>
+        <w:rPr/>
+      </w:r>
+    </w:p>
+    <w:p>
+      <w:pPr>
+        <w:pStyle w:val="4"/>
+        <w:rPr/>
+      </w:pPr>
+      <w:r>
+        <w:rPr/>
+      </w:r>
+    </w:p>
+    <w:p>
+      <w:pPr>
+        <w:pStyle w:val="4"/>
+        <w:rPr/>
+      </w:pPr>
+      <w:r>
+        <w:rPr/>
+      </w:r>
+    </w:p>
+    <w:p>
+      <w:pPr>
+        <w:pStyle w:val="4"/>
+        <w:rPr/>
+      </w:pPr>
+      <w:r>
+        <w:rPr/>
+      </w:r>
+    </w:p>
+    <w:p>
+      <w:pPr>
+        <w:pStyle w:val="4"/>
+        <w:rPr/>
+      </w:pPr>
+      <w:r>
+        <w:rPr/>
+      </w:r>
+    </w:p>
+    <w:p>
+      <w:pPr>
+        <w:pStyle w:val="4"/>
+        <w:rPr/>
+      </w:pPr>
+      <w:r>
+        <w:rPr/>
+      </w:r>
+    </w:p>
+    <w:p>
+      <w:pPr>
+        <w:pStyle w:val="Normal"/>
+        <w:rPr/>
+      </w:pPr>
+      <w:r>
+        <w:rPr/>
+      </w:r>
+    </w:p>
+    <w:p>
+      <w:pPr>
+        <w:pStyle w:val="Normal"/>
+        <w:rPr/>
+      </w:pPr>
+      <w:r>
+        <w:rPr/>
+      </w:r>
+    </w:p>
+    <w:p>
+      <w:pPr>
+        <w:pStyle w:val="4"/>
+        <w:rPr/>
+      </w:pPr>
+      <w:r>
+        <w:rPr/>
+        <w:drawing>
+          <wp:anchor behindDoc="0" distT="0" distB="0" distL="0" distR="0" simplePos="0" locked="0" layoutInCell="1" allowOverlap="1" relativeHeight="4">
+            <wp:simplePos x="0" y="0"/>
+            <wp:positionH relativeFrom="column">
+              <wp:posOffset>546100</wp:posOffset>
+            </wp:positionH>
+            <wp:positionV relativeFrom="paragraph">
+              <wp:posOffset>122555</wp:posOffset>
+            </wp:positionV>
+            <wp:extent cx="4571365" cy="3215005"/>
+            <wp:effectExtent l="0" t="0" r="0" b="0"/>
+            <wp:wrapSquare wrapText="largest"/>
+            <wp:docPr id="4" name="Εικόνα3" descr=""/>
+            <wp:cNvGraphicFramePr>
+              <a:graphicFrameLocks xmlns:a="http://schemas.openxmlformats.org/drawingml/2006/main" noChangeAspect="1"/>
+            </wp:cNvGraphicFramePr>
+            <a:graphic xmlns:a="http://schemas.openxmlformats.org/drawingml/2006/main">
+              <a:graphicData uri="http://schemas.openxmlformats.org/drawingml/2006/picture">
+                <pic:pic xmlns:pic="http://schemas.openxmlformats.org/drawingml/2006/picture">
+                  <pic:nvPicPr>
+                    <pic:cNvPr id="4" name="Εικόνα3" descr=""/>
+                    <pic:cNvPicPr>
+                      <a:picLocks noChangeAspect="1" noChangeArrowheads="1"/>
+                    </pic:cNvPicPr>
+                  </pic:nvPicPr>
+                  <pic:blipFill>
+                    <a:blip r:embed="rId5"/>
+                    <a:stretch>
+                      <a:fillRect/>
+                    </a:stretch>
+                  </pic:blipFill>
+                  <pic:spPr bwMode="auto">
+                    <a:xfrm>
+                      <a:off x="0" y="0"/>
+                      <a:ext cx="4571365" cy="3215005"/>
+                    </a:xfrm>
+                    <a:prstGeom prst="rect">
+                      <a:avLst/>
+                    </a:prstGeom>
+                  </pic:spPr>
+                </pic:pic>
+              </a:graphicData>
+            </a:graphic>
+          </wp:anchor>
+        </w:drawing>
+      </w:r>
+    </w:p>
+    <w:p>
+      <w:pPr>
+        <w:pStyle w:val="4"/>
+        <w:rPr/>
+      </w:pPr>
+      <w:r>
+        <w:rPr/>
+      </w:r>
+    </w:p>
+    <w:p>
+      <w:pPr>
+        <w:pStyle w:val="4"/>
+        <w:rPr/>
+      </w:pPr>
+      <w:r>
+        <w:rPr/>
+      </w:r>
+    </w:p>
+    <w:p>
+      <w:pPr>
+        <w:pStyle w:val="4"/>
+        <w:rPr/>
+      </w:pPr>
+      <w:r>
+        <w:rPr/>
+      </w:r>
+    </w:p>
+    <w:p>
+      <w:pPr>
+        <w:pStyle w:val="4"/>
+        <w:rPr/>
+      </w:pPr>
+      <w:r>
+        <w:rPr/>
+      </w:r>
+    </w:p>
+    <w:p>
+      <w:pPr>
+        <w:pStyle w:val="4"/>
+        <w:rPr/>
+      </w:pPr>
+      <w:r>
+        <w:rPr/>
+      </w:r>
+    </w:p>
+    <w:p>
+      <w:pPr>
+        <w:pStyle w:val="4"/>
+        <w:rPr/>
+      </w:pPr>
+      <w:r>
+        <w:rPr/>
+      </w:r>
+    </w:p>
+    <w:p>
+      <w:pPr>
+        <w:pStyle w:val="4"/>
+        <w:rPr/>
+      </w:pPr>
+      <w:r>
+        <w:rPr/>
+      </w:r>
+    </w:p>
+    <w:p>
+      <w:pPr>
+        <w:pStyle w:val="4"/>
+        <w:rPr/>
+      </w:pPr>
+      <w:r>
+        <w:rPr/>
+      </w:r>
+    </w:p>
+    <w:p>
+      <w:pPr>
+        <w:pStyle w:val="4"/>
+        <w:rPr/>
+      </w:pPr>
+      <w:r>
+        <w:rPr/>
+      </w:r>
+    </w:p>
+    <w:p>
+      <w:pPr>
+        <w:pStyle w:val="4"/>
+        <w:rPr/>
+      </w:pPr>
+      <w:r>
+        <w:rPr/>
+        <w:t>3.1.3.7</w:t>
+        <w:tab/>
+        <w:t>Δεδομένα εξόδου</w:t>
+      </w:r>
+    </w:p>
+    <w:p>
+      <w:pPr>
+        <w:pStyle w:val="Normal"/>
+        <w:widowControl/>
+        <w:numPr>
+          <w:ilvl w:val="0"/>
+          <w:numId w:val="0"/>
+        </w:numPr>
+        <w:tabs>
+          <w:tab w:val="left" w:pos="450" w:leader="none"/>
+        </w:tabs>
+        <w:overflowPunct w:val="true"/>
+        <w:bidi w:val="0"/>
+        <w:snapToGrid w:val="false"/>
+        <w:spacing w:before="120" w:after="0"/>
+        <w:ind w:left="360" w:right="0" w:hanging="0"/>
+        <w:jc w:val="left"/>
+        <w:rPr/>
+      </w:pPr>
+      <w:r>
+        <w:rPr>
+          <w:i w:val="false"/>
+          <w:color w:val="000000"/>
+          <w:sz w:val="20"/>
+          <w:lang w:val="el-GR"/>
+        </w:rPr>
+        <w:t>Μήνυμα επιτυχούς ή ανεπιτυχο</w:t>
+      </w:r>
+      <w:bookmarkStart w:id="1" w:name="__DdeLink__6734_1171945811"/>
+      <w:r>
+        <w:rPr>
+          <w:i w:val="false"/>
+          <w:color w:val="000000"/>
+          <w:sz w:val="20"/>
+          <w:lang w:val="el-GR"/>
+        </w:rPr>
+        <w:t xml:space="preserve">ύς καταχώρησης δεδομένων, </w:t>
+      </w:r>
+      <w:r>
+        <w:rPr>
+          <w:i w:val="false"/>
+          <w:color w:val="000000"/>
+          <w:sz w:val="20"/>
+          <w:lang w:val="el-GR"/>
+        </w:rPr>
+        <w:t>καθώς και οι αριθμοί εγγραφών που περιέχονται στο αρχείο</w:t>
+      </w:r>
+      <w:bookmarkEnd w:id="1"/>
+      <w:r>
+        <w:rPr>
+          <w:i w:val="false"/>
+          <w:color w:val="000000"/>
+          <w:sz w:val="20"/>
+          <w:lang w:val="el-GR"/>
+        </w:rPr>
+        <w:t xml:space="preserve"> CSV, που προστέθηκαν και ο ο συνολικός νέος αριθμός εγγραφών στην αντίστοιχη αποθήκη δεδομένων.</w:t>
       </w:r>
     </w:p>
     <w:p>
@@ -1247,171 +1914,6 @@
       </w:pPr>
       <w:r>
         <w:rPr/>
-        <w:t>3.1.3.3</w:t>
-        <w:tab/>
-        <w:t>Περιβάλλον εκτέλεσης</w:t>
-      </w:r>
-    </w:p>
-    <w:p>
-      <w:pPr>
-        <w:pStyle w:val="Description"/>
-        <w:rPr/>
-      </w:pPr>
-      <w:r>
-        <w:rPr/>
-        <w:t>Αναφορά στο περιβάλλον στο οποίο εκτελείται η περίπτωση χρήσης. Πχ "διαδικτυακή διεπαφή χρήστη", "</w:t>
-      </w:r>
-      <w:r>
-        <w:rPr>
-          <w:lang w:val="en-US"/>
-        </w:rPr>
-        <w:t>DBMS</w:t>
-      </w:r>
-      <w:r>
-        <w:rPr/>
-        <w:t>" κλπ</w:t>
-      </w:r>
-    </w:p>
-    <w:p>
-      <w:pPr>
-        <w:pStyle w:val="4"/>
-        <w:ind w:left="851" w:right="0" w:hanging="851"/>
-        <w:rPr/>
-      </w:pPr>
-      <w:r>
-        <w:rPr/>
-        <w:t>3.1.3.4</w:t>
-        <w:tab/>
-        <w:t xml:space="preserve">Δεδομένα εισόδου </w:t>
-      </w:r>
-    </w:p>
-    <w:p>
-      <w:pPr>
-        <w:pStyle w:val="Description"/>
-        <w:rPr/>
-      </w:pPr>
-      <w:r>
-        <w:rPr/>
-        <w:t xml:space="preserve">Καταγραφή δεδομένων εισόδου και εξόδου και συνθηκών εγκυρότητας αυτών. </w:t>
-      </w:r>
-    </w:p>
-    <w:p>
-      <w:pPr>
-        <w:pStyle w:val="4"/>
-        <w:ind w:left="851" w:right="0" w:hanging="851"/>
-        <w:rPr/>
-      </w:pPr>
-      <w:r>
-        <w:rPr/>
-        <w:t>3.1.3.5</w:t>
-        <w:tab/>
-        <w:t>Παράμετροι</w:t>
-      </w:r>
-    </w:p>
-    <w:p>
-      <w:pPr>
-        <w:pStyle w:val="Description"/>
-        <w:rPr/>
-      </w:pPr>
-      <w:r>
-        <w:rPr/>
-        <w:t>Καταγραφή παραμέτρων και συνθηκών εγκυρότητας αυτών, εφόσον υπάρχουν παράμετροι.</w:t>
-      </w:r>
-    </w:p>
-    <w:p>
-      <w:pPr>
-        <w:pStyle w:val="4"/>
-        <w:ind w:left="851" w:right="0" w:hanging="851"/>
-        <w:rPr/>
-      </w:pPr>
-      <w:r>
-        <w:rPr/>
-        <w:t>3.1.3.6</w:t>
-        <w:tab/>
-        <w:t>Αλληλουχία ενεργειών - επιθυμητή συμπεριφορά</w:t>
-      </w:r>
-    </w:p>
-    <w:p>
-      <w:pPr>
-        <w:pStyle w:val="Description"/>
-        <w:rPr/>
-      </w:pPr>
-      <w:r>
-        <w:rPr/>
-        <w:t xml:space="preserve">Περιγραφή με κείμενο (Βήμα 1, Βήμα 2 κλπ) και διαγράμματα </w:t>
-      </w:r>
-      <w:r>
-        <w:rPr>
-          <w:lang w:val="en-US"/>
-        </w:rPr>
-        <w:t>UML</w:t>
-      </w:r>
-      <w:r>
-        <w:rPr/>
-        <w:t xml:space="preserve"> αλληλουχίας (</w:t>
-      </w:r>
-      <w:r>
-        <w:rPr>
-          <w:lang w:val="en-US"/>
-        </w:rPr>
-        <w:t>Sequence</w:t>
-      </w:r>
-      <w:r>
-        <w:rPr/>
-        <w:t>) και δραστηριοτήτων (</w:t>
-      </w:r>
-      <w:r>
-        <w:rPr>
-          <w:lang w:val="en-US"/>
-        </w:rPr>
-        <w:t>Activity</w:t>
-      </w:r>
-      <w:r>
-        <w:rPr/>
-        <w:t>). Περιλαμβάνεται η συμπεριφορά σε απρόβλεπτες καταστάσεις και σφάλματα (εναλλακτικές ροές).</w:t>
-      </w:r>
-    </w:p>
-    <w:p>
-      <w:pPr>
-        <w:pStyle w:val="4"/>
-        <w:ind w:left="851" w:right="0" w:hanging="851"/>
-        <w:rPr/>
-      </w:pPr>
-      <w:r>
-        <w:rPr/>
-        <w:t>3.1.3.7</w:t>
-        <w:tab/>
-        <w:t>Δεδομένα εξόδου</w:t>
-      </w:r>
-    </w:p>
-    <w:p>
-      <w:pPr>
-        <w:pStyle w:val="Description"/>
-        <w:rPr/>
-      </w:pPr>
-      <w:r>
-        <w:rPr/>
-        <w:t xml:space="preserve">Διαγράμματα </w:t>
-      </w:r>
-      <w:r>
-        <w:rPr>
-          <w:lang w:val="en-US"/>
-        </w:rPr>
-        <w:t>UML</w:t>
-      </w:r>
-      <w:r>
-        <w:rPr/>
-        <w:t xml:space="preserve"> αλληλουχίας για την παραγωγή δεδομένων εξόδου. Ως δεδομένα εξόδου νοούνται όλα τα δεδομένα του συστήματος τα οποία δημιουργούνται ή μεταβάλλονται κατά την εκτέλεση (αν υπάρχουν τέτοια)</w:t>
-      </w:r>
-    </w:p>
-    <w:p>
-      <w:pPr>
-        <w:pStyle w:val="4"/>
-        <w:ind w:left="851" w:right="0" w:hanging="851"/>
-        <w:rPr/>
-      </w:pPr>
-      <w:r>
-        <w:rPr/>
         <w:t>3.1.3.8</w:t>
         <w:tab/>
         <w:t xml:space="preserve">Παρατηρήσεις </w:t>
@@ -1419,12 +1921,27 @@
     </w:p>
     <w:p>
       <w:pPr>
-        <w:pStyle w:val="Description"/>
-        <w:rPr/>
-      </w:pPr>
-      <w:r>
-        <w:rPr/>
-        <w:t>Ο,τι δεν εντάσσεται στα προηγούμενα, εφόσον υπάρχει</w:t>
+        <w:pStyle w:val="Normal"/>
+        <w:widowControl/>
+        <w:tabs>
+          <w:tab w:val="left" w:pos="450" w:leader="none"/>
+        </w:tabs>
+        <w:overflowPunct w:val="true"/>
+        <w:bidi w:val="0"/>
+        <w:snapToGrid w:val="false"/>
+        <w:spacing w:before="120" w:after="0"/>
+        <w:ind w:left="0" w:right="0" w:hanging="0"/>
+        <w:jc w:val="left"/>
+        <w:rPr/>
+      </w:pPr>
+      <w:r>
+        <w:rPr>
+          <w:i w:val="false"/>
+          <w:color w:val="000000"/>
+          <w:sz w:val="20"/>
+          <w:lang w:val="el-GR"/>
+        </w:rPr>
+        <w:t>Ν/Α</w:t>
       </w:r>
     </w:p>
     <w:p>
@@ -1611,7 +2128,7 @@
       </w:r>
     </w:p>
     <w:sectPr>
-      <w:footerReference w:type="default" r:id="rId4"/>
+      <w:footerReference w:type="default" r:id="rId6"/>
       <w:type w:val="nextPage"/>
       <w:pgSz w:w="11906" w:h="16838"/>
       <w:pgMar w:left="1440" w:right="1440" w:header="0" w:top="1440" w:footer="708" w:bottom="1440" w:gutter="0"/>
@@ -1687,7 +2204,7 @@
       <w:fldChar w:fldCharType="separate"/>
     </w:r>
     <w:r>
-      <w:t>5</w:t>
+      <w:t>6</w:t>
     </w:r>
     <w:r>
       <w:fldChar w:fldCharType="end"/>
@@ -1713,7 +2230,7 @@
       <w:fldChar w:fldCharType="separate"/>
     </w:r>
     <w:r>
-      <w:t>5</w:t>
+      <w:t>6</w:t>
     </w:r>
     <w:r>
       <w:fldChar w:fldCharType="end"/>
@@ -1852,6 +2369,97 @@
     </w:lvl>
     <w:lvl w:ilvl="1">
       <w:start w:val="1"/>
+      <w:numFmt w:val="none"/>
+      <w:suff w:val="nothing"/>
+      <w:lvlText w:val=""/>
+      <w:lvlJc w:val="left"/>
+      <w:pPr>
+        <w:ind w:left="576" w:hanging="576"/>
+      </w:pPr>
+    </w:lvl>
+    <w:lvl w:ilvl="2">
+      <w:start w:val="1"/>
+      <w:numFmt w:val="none"/>
+      <w:suff w:val="nothing"/>
+      <w:lvlText w:val=""/>
+      <w:lvlJc w:val="left"/>
+      <w:pPr>
+        <w:ind w:left="720" w:hanging="720"/>
+      </w:pPr>
+    </w:lvl>
+    <w:lvl w:ilvl="3">
+      <w:start w:val="1"/>
+      <w:numFmt w:val="none"/>
+      <w:suff w:val="nothing"/>
+      <w:lvlText w:val=""/>
+      <w:lvlJc w:val="left"/>
+      <w:pPr>
+        <w:ind w:left="864" w:hanging="864"/>
+      </w:pPr>
+    </w:lvl>
+    <w:lvl w:ilvl="4">
+      <w:start w:val="1"/>
+      <w:numFmt w:val="none"/>
+      <w:suff w:val="nothing"/>
+      <w:lvlText w:val=""/>
+      <w:lvlJc w:val="left"/>
+      <w:pPr>
+        <w:ind w:left="1008" w:hanging="1008"/>
+      </w:pPr>
+    </w:lvl>
+    <w:lvl w:ilvl="5">
+      <w:start w:val="1"/>
+      <w:numFmt w:val="none"/>
+      <w:suff w:val="nothing"/>
+      <w:lvlText w:val=""/>
+      <w:lvlJc w:val="left"/>
+      <w:pPr>
+        <w:ind w:left="1152" w:hanging="1152"/>
+      </w:pPr>
+    </w:lvl>
+    <w:lvl w:ilvl="6">
+      <w:start w:val="1"/>
+      <w:numFmt w:val="none"/>
+      <w:suff w:val="nothing"/>
+      <w:lvlText w:val=""/>
+      <w:lvlJc w:val="left"/>
+      <w:pPr>
+        <w:ind w:left="1296" w:hanging="1296"/>
+      </w:pPr>
+    </w:lvl>
+    <w:lvl w:ilvl="7">
+      <w:start w:val="1"/>
+      <w:numFmt w:val="none"/>
+      <w:suff w:val="nothing"/>
+      <w:lvlText w:val=""/>
+      <w:lvlJc w:val="left"/>
+      <w:pPr>
+        <w:ind w:left="1440" w:hanging="1440"/>
+      </w:pPr>
+    </w:lvl>
+    <w:lvl w:ilvl="8">
+      <w:start w:val="1"/>
+      <w:numFmt w:val="none"/>
+      <w:suff w:val="nothing"/>
+      <w:lvlText w:val=""/>
+      <w:lvlJc w:val="left"/>
+      <w:pPr>
+        <w:ind w:left="1584" w:hanging="1584"/>
+      </w:pPr>
+    </w:lvl>
+  </w:abstractNum>
+  <w:abstractNum w:abstractNumId="3">
+    <w:lvl w:ilvl="0">
+      <w:start w:val="1"/>
+      <w:numFmt w:val="decimal"/>
+      <w:lvlText w:val="%1."/>
+      <w:lvlJc w:val="left"/>
+      <w:pPr>
+        <w:ind w:left="360" w:hanging="360"/>
+      </w:pPr>
+    </w:lvl>
+    <w:lvl w:ilvl="1">
+      <w:start w:val="1"/>
       <w:numFmt w:val="decimal"/>
       <w:lvlText w:val="%1.%2."/>
       <w:lvlJc w:val="left"/>
@@ -1923,7 +2531,7 @@
       </w:pPr>
     </w:lvl>
   </w:abstractNum>
-  <w:abstractNum w:abstractNumId="3">
+  <w:abstractNum w:abstractNumId="4">
     <w:lvl w:ilvl="0">
       <w:start w:val="1"/>
       <w:numFmt w:val="bullet"/>
@@ -2070,7 +2678,7 @@
       </w:rPr>
     </w:lvl>
   </w:abstractNum>
-  <w:abstractNum w:abstractNumId="4">
+  <w:abstractNum w:abstractNumId="5">
     <w:lvl w:ilvl="0">
       <w:start w:val="1"/>
       <w:numFmt w:val="bullet"/>
@@ -2229,6 +2837,9 @@
   <w:num w:numId="4">
     <w:abstractNumId w:val="4"/>
   </w:num>
+  <w:num w:numId="5">
+    <w:abstractNumId w:val="5"/>
+  </w:num>
 </w:numbering>
 </file>
 
@@ -2238,6 +2849,7 @@
     <w:rPrDefault>
       <w:rPr>
         <w:rFonts w:ascii="Calibri" w:hAnsi="Calibri" w:eastAsia="Calibri" w:cs="DejaVu Sans"/>
+        <w:sz w:val="20"/>
         <w:szCs w:val="24"/>
         <w:lang w:val="en-US" w:eastAsia="en-US" w:bidi="ar-SA"/>
       </w:rPr>
@@ -2251,7 +2863,7 @@
     <w:qFormat/>
     <w:pPr>
       <w:widowControl/>
-      <w:overflowPunct w:val="false"/>
+      <w:overflowPunct w:val="true"/>
       <w:bidi w:val="0"/>
       <w:snapToGrid w:val="false"/>
       <w:spacing w:before="120" w:after="0"/>
@@ -2566,6 +3178,134 @@
       <w:rFonts w:cs="OpenSymbol"/>
     </w:rPr>
   </w:style>
+  <w:style w:type="character" w:styleId="ListLabel19">
+    <w:name w:val="ListLabel 19"/>
+    <w:qFormat/>
+    <w:rPr>
+      <w:rFonts w:cs="OpenSymbol"/>
+      <w:sz w:val="20"/>
+    </w:rPr>
+  </w:style>
+  <w:style w:type="character" w:styleId="ListLabel20">
+    <w:name w:val="ListLabel 20"/>
+    <w:qFormat/>
+    <w:rPr>
+      <w:rFonts w:cs="OpenSymbol"/>
+    </w:rPr>
+  </w:style>
+  <w:style w:type="character" w:styleId="ListLabel21">
+    <w:name w:val="ListLabel 21"/>
+    <w:qFormat/>
+    <w:rPr>
+      <w:rFonts w:cs="OpenSymbol"/>
+    </w:rPr>
+  </w:style>
+  <w:style w:type="character" w:styleId="ListLabel22">
+    <w:name w:val="ListLabel 22"/>
+    <w:qFormat/>
+    <w:rPr>
+      <w:rFonts w:cs="OpenSymbol"/>
+    </w:rPr>
+  </w:style>
+  <w:style w:type="character" w:styleId="ListLabel23">
+    <w:name w:val="ListLabel 23"/>
+    <w:qFormat/>
+    <w:rPr>
+      <w:rFonts w:cs="OpenSymbol"/>
+    </w:rPr>
+  </w:style>
+  <w:style w:type="character" w:styleId="ListLabel24">
+    <w:name w:val="ListLabel 24"/>
+    <w:qFormat/>
+    <w:rPr>
+      <w:rFonts w:cs="OpenSymbol"/>
+    </w:rPr>
+  </w:style>
+  <w:style w:type="character" w:styleId="ListLabel25">
+    <w:name w:val="ListLabel 25"/>
+    <w:qFormat/>
+    <w:rPr>
+      <w:rFonts w:cs="OpenSymbol"/>
+    </w:rPr>
+  </w:style>
+  <w:style w:type="character" w:styleId="ListLabel26">
+    <w:name w:val="ListLabel 26"/>
+    <w:qFormat/>
+    <w:rPr>
+      <w:rFonts w:cs="OpenSymbol"/>
+    </w:rPr>
+  </w:style>
+  <w:style w:type="character" w:styleId="ListLabel27">
+    <w:name w:val="ListLabel 27"/>
+    <w:qFormat/>
+    <w:rPr>
+      <w:rFonts w:cs="OpenSymbol"/>
+    </w:rPr>
+  </w:style>
+  <w:style w:type="character" w:styleId="ListLabel28">
+    <w:name w:val="ListLabel 28"/>
+    <w:qFormat/>
+    <w:rPr>
+      <w:rFonts w:cs="OpenSymbol"/>
+      <w:sz w:val="20"/>
+    </w:rPr>
+  </w:style>
+  <w:style w:type="character" w:styleId="ListLabel29">
+    <w:name w:val="ListLabel 29"/>
+    <w:qFormat/>
+    <w:rPr>
+      <w:rFonts w:cs="OpenSymbol"/>
+    </w:rPr>
+  </w:style>
+  <w:style w:type="character" w:styleId="ListLabel30">
+    <w:name w:val="ListLabel 30"/>
+    <w:qFormat/>
+    <w:rPr>
+      <w:rFonts w:cs="OpenSymbol"/>
+    </w:rPr>
+  </w:style>
+  <w:style w:type="character" w:styleId="ListLabel31">
+    <w:name w:val="ListLabel 31"/>
+    <w:qFormat/>
+    <w:rPr>
+      <w:rFonts w:cs="OpenSymbol"/>
+    </w:rPr>
+  </w:style>
+  <w:style w:type="character" w:styleId="ListLabel32">
+    <w:name w:val="ListLabel 32"/>
+    <w:qFormat/>
+    <w:rPr>
+      <w:rFonts w:cs="OpenSymbol"/>
+    </w:rPr>
+  </w:style>
+  <w:style w:type="character" w:styleId="ListLabel33">
+    <w:name w:val="ListLabel 33"/>
+    <w:qFormat/>
+    <w:rPr>
+      <w:rFonts w:cs="OpenSymbol"/>
+    </w:rPr>
+  </w:style>
+  <w:style w:type="character" w:styleId="ListLabel34">
+    <w:name w:val="ListLabel 34"/>
+    <w:qFormat/>
+    <w:rPr>
+      <w:rFonts w:cs="OpenSymbol"/>
+    </w:rPr>
+  </w:style>
+  <w:style w:type="character" w:styleId="ListLabel35">
+    <w:name w:val="ListLabel 35"/>
+    <w:qFormat/>
+    <w:rPr>
+      <w:rFonts w:cs="OpenSymbol"/>
+    </w:rPr>
+  </w:style>
+  <w:style w:type="character" w:styleId="ListLabel36">
+    <w:name w:val="ListLabel 36"/>
+    <w:qFormat/>
+    <w:rPr>
+      <w:rFonts w:cs="OpenSymbol"/>
+    </w:rPr>
+  </w:style>
   <w:style w:type="paragraph" w:styleId="Style11">
     <w:name w:val="Επικεφαλίδα"/>
     <w:basedOn w:val="Normal"/>

</xml_diff>